<commit_message>
Refactor animations and enhance project display; remove hover animations, implement 3D tilt effects, and integrate Swiper for project slider. Update text content and improve cursor interactions for better user experience.
</commit_message>
<xml_diff>
--- a/assets/Resume 5⁄10⁄25.docx
+++ b/assets/Resume 5⁄10⁄25.docx
@@ -137,14 +137,32 @@
           <w:sz w:val="23"/>
           <w:szCs w:val="23"/>
         </w:rPr>
-        <w:t>B.S. in Information Technology</w:t>
-      </w:r>
-      <w:r>
-        <w:rPr>
+        <w:t>B</w:t>
+      </w:r>
+      <w:r>
+        <w:rPr>
+          <w:i/>
+          <w:iCs/>
           <w:sz w:val="23"/>
           <w:szCs w:val="23"/>
         </w:rPr>
-        <w:t xml:space="preserve"> | Expected: Dec 2025</w:t>
+        <w:t xml:space="preserve">achelor of Science </w:t>
+      </w:r>
+      <w:r>
+        <w:rPr>
+          <w:i/>
+          <w:iCs/>
+          <w:sz w:val="23"/>
+          <w:szCs w:val="23"/>
+        </w:rPr>
+        <w:t>in Information Technology</w:t>
+      </w:r>
+      <w:r>
+        <w:rPr>
+          <w:sz w:val="23"/>
+          <w:szCs w:val="23"/>
+        </w:rPr>
+        <w:t xml:space="preserve"> </w:t>
         <w:br/>
         <w:t>Relevant Courses: Software Engineering, Human-Computer Interaction, Information Systems</w:t>
       </w:r>
@@ -219,14 +237,7 @@
       </w:r>
       <w:r>
         <w:rPr/>
-        <w:t xml:space="preserve"> Git, VS Code, JetBrains, </w:t>
-      </w:r>
-      <w:r>
-        <w:rPr/>
-        <w:t>Kdenlive</w:t>
-      </w:r>
-      <w:r>
-        <w:rPr/>
+        <w:t xml:space="preserve"> Git, VS Code, JetBrains, Kdenlive</w:t>
         <w:br/>
       </w:r>
       <w:r>
@@ -245,14 +256,7 @@
           <w:sz w:val="21"/>
           <w:szCs w:val="21"/>
         </w:rPr>
-        <w:t xml:space="preserve">, </w:t>
-      </w:r>
-      <w:r>
-        <w:rPr>
-          <w:sz w:val="21"/>
-          <w:szCs w:val="21"/>
-        </w:rPr>
-        <w:t>Video Editing</w:t>
+        <w:t>, Video Editing</w:t>
       </w:r>
     </w:p>
     <w:p>
@@ -1259,11 +1263,19 @@
     <w:qFormat/>
     <w:rPr/>
   </w:style>
-  <w:style w:type="character" w:styleId="Bulletsuser" w:customStyle="1">
-    <w:name w:val="Bullets (user)"/>
+  <w:style w:type="character" w:styleId="Bullets" w:customStyle="1">
+    <w:name w:val="Bullets"/>
     <w:qFormat/>
     <w:rPr>
       <w:rFonts w:ascii="OpenSymbol" w:hAnsi="OpenSymbol" w:eastAsia="OpenSymbol" w:cs="OpenSymbol"/>
+    </w:rPr>
+  </w:style>
+  <w:style w:type="character" w:styleId="Strong">
+    <w:name w:val="Strong"/>
+    <w:qFormat/>
+    <w:rPr>
+      <w:b/>
+      <w:bCs/>
     </w:rPr>
   </w:style>
   <w:style w:type="paragraph" w:styleId="Heading" w:customStyle="1">

</xml_diff>